<commit_message>
Changes:1.) Added Spouse Details.
</commit_message>
<xml_diff>
--- a/etc/howtos/germany-visa-appointment/details-for-appointments.docx
+++ b/etc/howtos/germany-visa-appointment/details-for-appointments.docx
@@ -37,8 +37,6 @@
           <w:lang w:eastAsia="en-IN"/>
         </w:rPr>
       </w:pPr>
-      <w:bookmarkStart w:id="0" w:name="_GoBack"/>
-      <w:bookmarkEnd w:id="0"/>
     </w:p>
     <w:p>
       <w:pPr>
@@ -101,7 +99,6 @@
           <w:color w:val="333333"/>
           <w:sz w:val="20"/>
           <w:szCs w:val="20"/>
-          <w:lang w:eastAsia="en-IN"/>
         </w:rPr>
         <w:object w:dxaOrig="1440" w:dyaOrig="1440">
           <v:shapetype id="_x0000_t75" coordsize="21600,21600" o:spt="75" o:preferrelative="t" path="m@4@5l@4@11@9@11@9@5xe" filled="f" stroked="f">
@@ -123,10 +120,10 @@
             <v:path o:extrusionok="f" gradientshapeok="t" o:connecttype="rect"/>
             <o:lock v:ext="edit" aspectratio="t"/>
           </v:shapetype>
-          <v:shape id="_x0000_i1064" type="#_x0000_t75" style="width:60.75pt;height:18pt" o:ole="">
+          <v:shape id="_x0000_i1045" type="#_x0000_t75" style="width:60.75pt;height:18pt" o:ole="">
             <v:imagedata r:id="rId4" o:title=""/>
           </v:shape>
-          <w:control r:id="rId5" w:name="DefaultOcxName" w:shapeid="_x0000_i1064"/>
+          <w:control r:id="rId5" w:name="DefaultOcxName" w:shapeid="_x0000_i1045"/>
         </w:object>
       </w:r>
     </w:p>
@@ -201,13 +198,12 @@
           <w:color w:val="333333"/>
           <w:sz w:val="20"/>
           <w:szCs w:val="20"/>
-          <w:lang w:eastAsia="en-IN"/>
         </w:rPr>
         <w:object w:dxaOrig="1440" w:dyaOrig="1440">
-          <v:shape id="_x0000_i1062" type="#_x0000_t75" style="width:60.75pt;height:18pt" o:ole="">
+          <v:shape id="_x0000_i1049" type="#_x0000_t75" style="width:60.75pt;height:18pt" o:ole="">
             <v:imagedata r:id="rId6" o:title=""/>
           </v:shape>
-          <w:control r:id="rId7" w:name="DefaultOcxName1" w:shapeid="_x0000_i1062"/>
+          <w:control r:id="rId7" w:name="DefaultOcxName1" w:shapeid="_x0000_i1049"/>
         </w:object>
       </w:r>
     </w:p>
@@ -260,13 +256,12 @@
           <w:color w:val="333333"/>
           <w:sz w:val="20"/>
           <w:szCs w:val="20"/>
-          <w:lang w:eastAsia="en-IN"/>
         </w:rPr>
         <w:object w:dxaOrig="1440" w:dyaOrig="1440">
-          <v:shape id="_x0000_i1063" type="#_x0000_t75" style="width:60.75pt;height:18pt" o:ole="">
+          <v:shape id="_x0000_i1053" type="#_x0000_t75" style="width:60.75pt;height:18pt" o:ole="">
             <v:imagedata r:id="rId8" o:title=""/>
           </v:shape>
-          <w:control r:id="rId9" w:name="DefaultOcxName2" w:shapeid="_x0000_i1063"/>
+          <w:control r:id="rId9" w:name="DefaultOcxName2" w:shapeid="_x0000_i1053"/>
         </w:object>
       </w:r>
     </w:p>
@@ -329,13 +324,12 @@
           <w:color w:val="333333"/>
           <w:sz w:val="20"/>
           <w:szCs w:val="20"/>
-          <w:lang w:eastAsia="en-IN"/>
         </w:rPr>
         <w:object w:dxaOrig="1440" w:dyaOrig="1440">
-          <v:shape id="_x0000_i1065" type="#_x0000_t75" style="width:268.5pt;height:18pt" o:ole="">
+          <v:shape id="_x0000_i1056" type="#_x0000_t75" style="width:268.5pt;height:18pt" o:ole="">
             <v:imagedata r:id="rId10" o:title=""/>
           </v:shape>
-          <w:control r:id="rId11" w:name="DefaultOcxName3" w:shapeid="_x0000_i1065"/>
+          <w:control r:id="rId11" w:name="DefaultOcxName3" w:shapeid="_x0000_i1056"/>
         </w:object>
       </w:r>
     </w:p>
@@ -388,13 +382,12 @@
           <w:color w:val="333333"/>
           <w:sz w:val="20"/>
           <w:szCs w:val="20"/>
-          <w:lang w:eastAsia="en-IN"/>
         </w:rPr>
         <w:object w:dxaOrig="1440" w:dyaOrig="1440">
-          <v:shape id="_x0000_i1050" type="#_x0000_t75" style="width:60.75pt;height:18pt" o:ole="">
+          <v:shape id="_x0000_i1060" type="#_x0000_t75" style="width:60.75pt;height:18pt" o:ole="">
             <v:imagedata r:id="rId12" o:title=""/>
           </v:shape>
-          <w:control r:id="rId13" w:name="DefaultOcxName4" w:shapeid="_x0000_i1050"/>
+          <w:control r:id="rId13" w:name="DefaultOcxName4" w:shapeid="_x0000_i1060"/>
         </w:object>
       </w:r>
     </w:p>
@@ -447,13 +440,12 @@
           <w:color w:val="333333"/>
           <w:sz w:val="20"/>
           <w:szCs w:val="20"/>
-          <w:lang w:eastAsia="en-IN"/>
         </w:rPr>
         <w:object w:dxaOrig="1440" w:dyaOrig="1440">
-          <v:shape id="_x0000_i1049" type="#_x0000_t75" style="width:60.75pt;height:18pt" o:ole="">
+          <v:shape id="_x0000_i1064" type="#_x0000_t75" style="width:60.75pt;height:18pt" o:ole="">
             <v:imagedata r:id="rId14" o:title=""/>
           </v:shape>
-          <w:control r:id="rId15" w:name="DefaultOcxName5" w:shapeid="_x0000_i1049"/>
+          <w:control r:id="rId15" w:name="DefaultOcxName5" w:shapeid="_x0000_i1064"/>
         </w:object>
       </w:r>
     </w:p>
@@ -516,13 +508,12 @@
           <w:color w:val="333333"/>
           <w:sz w:val="20"/>
           <w:szCs w:val="20"/>
-          <w:lang w:eastAsia="en-IN"/>
         </w:rPr>
         <w:object w:dxaOrig="1440" w:dyaOrig="1440">
-          <v:shape id="_x0000_i1059" type="#_x0000_t75" style="width:93pt;height:18pt" o:ole="">
+          <v:shape id="_x0000_i1067" type="#_x0000_t75" style="width:93pt;height:18pt" o:ole="">
             <v:imagedata r:id="rId16" o:title=""/>
           </v:shape>
-          <w:control r:id="rId17" w:name="DefaultOcxName6" w:shapeid="_x0000_i1059"/>
+          <w:control r:id="rId17" w:name="DefaultOcxName6" w:shapeid="_x0000_i1067"/>
         </w:object>
       </w:r>
     </w:p>
@@ -575,13 +566,12 @@
           <w:color w:val="333333"/>
           <w:sz w:val="20"/>
           <w:szCs w:val="20"/>
-          <w:lang w:eastAsia="en-IN"/>
         </w:rPr>
         <w:object w:dxaOrig="1440" w:dyaOrig="1440">
-          <v:shape id="_x0000_i1047" type="#_x0000_t75" style="width:60.75pt;height:18pt" o:ole="">
+          <v:shape id="_x0000_i1071" type="#_x0000_t75" style="width:60.75pt;height:18pt" o:ole="">
             <v:imagedata r:id="rId18" o:title=""/>
           </v:shape>
-          <w:control r:id="rId19" w:name="DefaultOcxName7" w:shapeid="_x0000_i1047"/>
+          <w:control r:id="rId19" w:name="DefaultOcxName7" w:shapeid="_x0000_i1071"/>
         </w:object>
       </w:r>
       <w:r>
@@ -590,13 +580,12 @@
           <w:color w:val="333333"/>
           <w:sz w:val="20"/>
           <w:szCs w:val="20"/>
-          <w:lang w:eastAsia="en-IN"/>
         </w:rPr>
         <w:object w:dxaOrig="1440" w:dyaOrig="1440">
-          <v:shape id="_x0000_i1046" type="#_x0000_t75" style="width:60.75pt;height:18pt" o:ole="">
+          <v:shape id="_x0000_i1075" type="#_x0000_t75" style="width:60.75pt;height:18pt" o:ole="">
             <v:imagedata r:id="rId20" o:title=""/>
           </v:shape>
-          <w:control r:id="rId21" w:name="DefaultOcxName8" w:shapeid="_x0000_i1046"/>
+          <w:control r:id="rId21" w:name="DefaultOcxName8" w:shapeid="_x0000_i1075"/>
         </w:object>
       </w:r>
     </w:p>
@@ -657,9 +646,643 @@
       </w:pPr>
     </w:p>
     <w:p>
-      <w:r>
-        <w:t>mittal.akash.adam@gmail.com</w:t>
-      </w:r>
+      <w:hyperlink r:id="rId22" w:history="1">
+        <w:r>
+          <w:rPr>
+            <w:rStyle w:val="Hyperlink"/>
+          </w:rPr>
+          <w:t>mittal.akash.adam@gmail.com</w:t>
+        </w:r>
+      </w:hyperlink>
+    </w:p>
+    <w:p/>
+    <w:p/>
+    <w:p/>
+    <w:p/>
+    <w:p/>
+    <w:p/>
+    <w:p/>
+    <w:p/>
+    <w:p/>
+    <w:p/>
+    <w:p/>
+    <w:p/>
+    <w:p/>
+    <w:p/>
+    <w:p/>
+    <w:p>
+      <w:pPr>
+        <w:rPr>
+          <w:b/>
+        </w:rPr>
+      </w:pPr>
+      <w:r>
+        <w:rPr>
+          <w:b/>
+        </w:rPr>
+        <w:lastRenderedPageBreak/>
+        <w:t>Shipra Mittal</w:t>
+      </w:r>
+    </w:p>
+    <w:p>
+      <w:pPr>
+        <w:rPr>
+          <w:b/>
+        </w:rPr>
+      </w:pPr>
+    </w:p>
+    <w:p>
+      <w:pPr>
+        <w:spacing w:after="0" w:line="240" w:lineRule="auto"/>
+        <w:rPr>
+          <w:rFonts w:ascii="Helvetica" w:eastAsia="Times New Roman" w:hAnsi="Helvetica" w:cs="Helvetica"/>
+          <w:color w:val="333333"/>
+          <w:sz w:val="20"/>
+          <w:szCs w:val="20"/>
+          <w:lang w:eastAsia="en-IN"/>
+        </w:rPr>
+      </w:pPr>
+      <w:r>
+        <w:rPr>
+          <w:rFonts w:ascii="Helvetica" w:eastAsia="Times New Roman" w:hAnsi="Helvetica" w:cs="Helvetica"/>
+          <w:color w:val="333333"/>
+          <w:sz w:val="20"/>
+          <w:szCs w:val="20"/>
+          <w:lang w:eastAsia="en-IN"/>
+        </w:rPr>
+        <w:t>Passport Number</w:t>
+      </w:r>
+      <w:r>
+        <w:rPr>
+          <w:rFonts w:ascii="Helvetica" w:eastAsia="Times New Roman" w:hAnsi="Helvetica" w:cs="Helvetica"/>
+          <w:color w:val="FF0000"/>
+          <w:sz w:val="20"/>
+          <w:szCs w:val="20"/>
+          <w:lang w:eastAsia="en-IN"/>
+        </w:rPr>
+        <w:t>*</w:t>
+      </w:r>
+    </w:p>
+    <w:p>
+      <w:pPr>
+        <w:spacing w:after="0" w:line="240" w:lineRule="auto"/>
+        <w:rPr>
+          <w:rFonts w:ascii="Helvetica" w:eastAsia="Times New Roman" w:hAnsi="Helvetica" w:cs="Helvetica"/>
+          <w:color w:val="333333"/>
+          <w:sz w:val="20"/>
+          <w:szCs w:val="20"/>
+          <w:lang w:eastAsia="en-IN"/>
+        </w:rPr>
+      </w:pPr>
+      <w:r>
+        <w:rPr>
+          <w:rFonts w:ascii="Helvetica" w:eastAsia="Times New Roman" w:hAnsi="Helvetica" w:cs="Helvetica"/>
+          <w:color w:val="333333"/>
+          <w:sz w:val="20"/>
+          <w:szCs w:val="20"/>
+        </w:rPr>
+        <w:object w:dxaOrig="1440" w:dyaOrig="1440">
+          <v:shape id="_x0000_i1095" type="#_x0000_t75" style="width:60.75pt;height:18pt" o:ole="">
+            <v:imagedata r:id="rId23" o:title=""/>
+          </v:shape>
+          <w:control r:id="rId24" w:name="DefaultOcxName9" w:shapeid="_x0000_i1095"/>
+        </w:object>
+      </w:r>
+    </w:p>
+    <w:p>
+      <w:pPr>
+        <w:spacing w:after="0" w:line="240" w:lineRule="auto"/>
+        <w:rPr>
+          <w:rFonts w:ascii="Helvetica" w:eastAsia="Times New Roman" w:hAnsi="Helvetica" w:cs="Helvetica"/>
+          <w:color w:val="333333"/>
+          <w:sz w:val="20"/>
+          <w:szCs w:val="20"/>
+          <w:lang w:eastAsia="en-IN"/>
+        </w:rPr>
+      </w:pPr>
+      <w:r>
+        <w:rPr>
+          <w:rFonts w:ascii="Helvetica" w:eastAsia="Times New Roman" w:hAnsi="Helvetica" w:cs="Helvetica"/>
+          <w:color w:val="333333"/>
+          <w:sz w:val="20"/>
+          <w:szCs w:val="20"/>
+          <w:lang w:eastAsia="en-IN"/>
+        </w:rPr>
+        <w:t xml:space="preserve">Date </w:t>
+      </w:r>
+      <w:proofErr w:type="gramStart"/>
+      <w:r>
+        <w:rPr>
+          <w:rFonts w:ascii="Helvetica" w:eastAsia="Times New Roman" w:hAnsi="Helvetica" w:cs="Helvetica"/>
+          <w:color w:val="333333"/>
+          <w:sz w:val="20"/>
+          <w:szCs w:val="20"/>
+          <w:lang w:eastAsia="en-IN"/>
+        </w:rPr>
+        <w:t>Of</w:t>
+      </w:r>
+      <w:proofErr w:type="gramEnd"/>
+      <w:r>
+        <w:rPr>
+          <w:rFonts w:ascii="Helvetica" w:eastAsia="Times New Roman" w:hAnsi="Helvetica" w:cs="Helvetica"/>
+          <w:color w:val="333333"/>
+          <w:sz w:val="20"/>
+          <w:szCs w:val="20"/>
+          <w:lang w:eastAsia="en-IN"/>
+        </w:rPr>
+        <w:t xml:space="preserve"> Birth (DD/MM/YYYY)</w:t>
+      </w:r>
+      <w:r>
+        <w:rPr>
+          <w:rFonts w:ascii="Helvetica" w:eastAsia="Times New Roman" w:hAnsi="Helvetica" w:cs="Helvetica"/>
+          <w:color w:val="FF0000"/>
+          <w:sz w:val="20"/>
+          <w:szCs w:val="20"/>
+          <w:lang w:eastAsia="en-IN"/>
+        </w:rPr>
+        <w:t>*</w:t>
+      </w:r>
+    </w:p>
+    <w:p>
+      <w:pPr>
+        <w:spacing w:after="0" w:line="240" w:lineRule="auto"/>
+        <w:rPr>
+          <w:rFonts w:ascii="Helvetica" w:eastAsia="Times New Roman" w:hAnsi="Helvetica" w:cs="Helvetica"/>
+          <w:color w:val="333333"/>
+          <w:sz w:val="20"/>
+          <w:szCs w:val="20"/>
+          <w:lang w:eastAsia="en-IN"/>
+        </w:rPr>
+      </w:pPr>
+      <w:r>
+        <w:rPr>
+          <w:rFonts w:ascii="Helvetica" w:eastAsia="Times New Roman" w:hAnsi="Helvetica" w:cs="Helvetica"/>
+          <w:color w:val="333333"/>
+          <w:sz w:val="20"/>
+          <w:szCs w:val="20"/>
+        </w:rPr>
+        <w:object w:dxaOrig="1440" w:dyaOrig="1440">
+          <v:shape id="_x0000_i1096" type="#_x0000_t75" style="width:60.75pt;height:18pt" o:ole="">
+            <v:imagedata r:id="rId25" o:title=""/>
+          </v:shape>
+          <w:control r:id="rId26" w:name="DefaultOcxName11" w:shapeid="_x0000_i1096"/>
+        </w:object>
+      </w:r>
+    </w:p>
+    <w:p>
+      <w:pPr>
+        <w:spacing w:after="0" w:line="240" w:lineRule="auto"/>
+        <w:rPr>
+          <w:rFonts w:ascii="Helvetica" w:eastAsia="Times New Roman" w:hAnsi="Helvetica" w:cs="Helvetica"/>
+          <w:color w:val="333333"/>
+          <w:sz w:val="20"/>
+          <w:szCs w:val="20"/>
+          <w:lang w:eastAsia="en-IN"/>
+        </w:rPr>
+      </w:pPr>
+      <w:r>
+        <w:rPr>
+          <w:rFonts w:ascii="Helvetica" w:eastAsia="Times New Roman" w:hAnsi="Helvetica" w:cs="Helvetica"/>
+          <w:color w:val="333333"/>
+          <w:sz w:val="20"/>
+          <w:szCs w:val="20"/>
+          <w:lang w:eastAsia="en-IN"/>
+        </w:rPr>
+        <w:t>Passport Expiry Date</w:t>
+      </w:r>
+      <w:r>
+        <w:rPr>
+          <w:rFonts w:ascii="Helvetica" w:eastAsia="Times New Roman" w:hAnsi="Helvetica" w:cs="Helvetica"/>
+          <w:color w:val="FF0000"/>
+          <w:sz w:val="20"/>
+          <w:szCs w:val="20"/>
+          <w:lang w:eastAsia="en-IN"/>
+        </w:rPr>
+        <w:t>*</w:t>
+      </w:r>
+    </w:p>
+    <w:p>
+      <w:pPr>
+        <w:spacing w:after="0" w:line="240" w:lineRule="auto"/>
+        <w:rPr>
+          <w:rFonts w:ascii="Helvetica" w:eastAsia="Times New Roman" w:hAnsi="Helvetica" w:cs="Helvetica"/>
+          <w:color w:val="333333"/>
+          <w:sz w:val="20"/>
+          <w:szCs w:val="20"/>
+          <w:lang w:eastAsia="en-IN"/>
+        </w:rPr>
+      </w:pPr>
+      <w:r>
+        <w:rPr>
+          <w:rFonts w:ascii="Helvetica" w:eastAsia="Times New Roman" w:hAnsi="Helvetica" w:cs="Helvetica"/>
+          <w:color w:val="333333"/>
+          <w:sz w:val="20"/>
+          <w:szCs w:val="20"/>
+        </w:rPr>
+        <w:object w:dxaOrig="1440" w:dyaOrig="1440">
+          <v:shape id="_x0000_i1097" type="#_x0000_t75" style="width:60.75pt;height:18pt" o:ole="">
+            <v:imagedata r:id="rId27" o:title=""/>
+          </v:shape>
+          <w:control r:id="rId28" w:name="DefaultOcxName21" w:shapeid="_x0000_i1097"/>
+        </w:object>
+      </w:r>
+    </w:p>
+    <w:p>
+      <w:pPr>
+        <w:spacing w:after="0" w:line="240" w:lineRule="auto"/>
+        <w:rPr>
+          <w:rFonts w:ascii="Helvetica" w:eastAsia="Times New Roman" w:hAnsi="Helvetica" w:cs="Helvetica"/>
+          <w:color w:val="333333"/>
+          <w:sz w:val="20"/>
+          <w:szCs w:val="20"/>
+          <w:lang w:eastAsia="en-IN"/>
+        </w:rPr>
+      </w:pPr>
+      <w:r>
+        <w:rPr>
+          <w:rFonts w:ascii="Helvetica" w:eastAsia="Times New Roman" w:hAnsi="Helvetica" w:cs="Helvetica"/>
+          <w:color w:val="333333"/>
+          <w:sz w:val="20"/>
+          <w:szCs w:val="20"/>
+          <w:lang w:eastAsia="en-IN"/>
+        </w:rPr>
+        <w:t>Select Nationality</w:t>
+      </w:r>
+      <w:r>
+        <w:rPr>
+          <w:rFonts w:ascii="Helvetica" w:eastAsia="Times New Roman" w:hAnsi="Helvetica" w:cs="Helvetica"/>
+          <w:color w:val="FF0000"/>
+          <w:sz w:val="20"/>
+          <w:szCs w:val="20"/>
+          <w:lang w:eastAsia="en-IN"/>
+        </w:rPr>
+        <w:t>*</w:t>
+      </w:r>
+    </w:p>
+    <w:p>
+      <w:pPr>
+        <w:spacing w:after="0" w:line="240" w:lineRule="auto"/>
+        <w:rPr>
+          <w:rFonts w:ascii="Helvetica" w:eastAsia="Times New Roman" w:hAnsi="Helvetica" w:cs="Helvetica"/>
+          <w:color w:val="333333"/>
+          <w:sz w:val="20"/>
+          <w:szCs w:val="20"/>
+          <w:lang w:eastAsia="en-IN"/>
+        </w:rPr>
+      </w:pPr>
+      <w:r>
+        <w:rPr>
+          <w:rFonts w:ascii="Helvetica" w:eastAsia="Times New Roman" w:hAnsi="Helvetica" w:cs="Helvetica"/>
+          <w:color w:val="333333"/>
+          <w:sz w:val="20"/>
+          <w:szCs w:val="20"/>
+          <w:lang w:eastAsia="en-IN"/>
+        </w:rPr>
+        <w:t>                                                                                                                                                                                                                                                                </w:t>
+      </w:r>
+      <w:r>
+        <w:rPr>
+          <w:rFonts w:ascii="Helvetica" w:eastAsia="Times New Roman" w:hAnsi="Helvetica" w:cs="Helvetica"/>
+          <w:color w:val="333333"/>
+          <w:sz w:val="20"/>
+          <w:szCs w:val="20"/>
+        </w:rPr>
+        <w:object w:dxaOrig="1440" w:dyaOrig="1440">
+          <v:shape id="_x0000_i1091" type="#_x0000_t75" style="width:268.5pt;height:18pt" o:ole="">
+            <v:imagedata r:id="rId29" o:title=""/>
+          </v:shape>
+          <w:control r:id="rId30" w:name="DefaultOcxName31" w:shapeid="_x0000_i1091"/>
+        </w:object>
+      </w:r>
+    </w:p>
+    <w:p>
+      <w:pPr>
+        <w:spacing w:after="0" w:line="240" w:lineRule="auto"/>
+        <w:rPr>
+          <w:rFonts w:ascii="Helvetica" w:eastAsia="Times New Roman" w:hAnsi="Helvetica" w:cs="Helvetica"/>
+          <w:color w:val="333333"/>
+          <w:sz w:val="20"/>
+          <w:szCs w:val="20"/>
+          <w:lang w:eastAsia="en-IN"/>
+        </w:rPr>
+      </w:pPr>
+      <w:r>
+        <w:rPr>
+          <w:rFonts w:ascii="Helvetica" w:eastAsia="Times New Roman" w:hAnsi="Helvetica" w:cs="Helvetica"/>
+          <w:color w:val="333333"/>
+          <w:sz w:val="20"/>
+          <w:szCs w:val="20"/>
+          <w:lang w:eastAsia="en-IN"/>
+        </w:rPr>
+        <w:t>First Name</w:t>
+      </w:r>
+      <w:r>
+        <w:rPr>
+          <w:rFonts w:ascii="Helvetica" w:eastAsia="Times New Roman" w:hAnsi="Helvetica" w:cs="Helvetica"/>
+          <w:color w:val="FF0000"/>
+          <w:sz w:val="20"/>
+          <w:szCs w:val="20"/>
+          <w:lang w:eastAsia="en-IN"/>
+        </w:rPr>
+        <w:t>*</w:t>
+      </w:r>
+    </w:p>
+    <w:p>
+      <w:pPr>
+        <w:spacing w:after="0" w:line="240" w:lineRule="auto"/>
+        <w:rPr>
+          <w:rFonts w:ascii="Helvetica" w:eastAsia="Times New Roman" w:hAnsi="Helvetica" w:cs="Helvetica"/>
+          <w:color w:val="333333"/>
+          <w:sz w:val="20"/>
+          <w:szCs w:val="20"/>
+          <w:lang w:eastAsia="en-IN"/>
+        </w:rPr>
+      </w:pPr>
+      <w:r>
+        <w:rPr>
+          <w:rFonts w:ascii="Helvetica" w:eastAsia="Times New Roman" w:hAnsi="Helvetica" w:cs="Helvetica"/>
+          <w:color w:val="333333"/>
+          <w:sz w:val="20"/>
+          <w:szCs w:val="20"/>
+        </w:rPr>
+        <w:object w:dxaOrig="1440" w:dyaOrig="1440">
+          <v:shape id="_x0000_i1098" type="#_x0000_t75" style="width:60.75pt;height:18pt" o:ole="">
+            <v:imagedata r:id="rId31" o:title=""/>
+          </v:shape>
+          <w:control r:id="rId32" w:name="DefaultOcxName41" w:shapeid="_x0000_i1098"/>
+        </w:object>
+      </w:r>
+    </w:p>
+    <w:p>
+      <w:pPr>
+        <w:spacing w:after="0" w:line="240" w:lineRule="auto"/>
+        <w:rPr>
+          <w:rFonts w:ascii="Helvetica" w:eastAsia="Times New Roman" w:hAnsi="Helvetica" w:cs="Helvetica"/>
+          <w:color w:val="333333"/>
+          <w:sz w:val="20"/>
+          <w:szCs w:val="20"/>
+          <w:lang w:eastAsia="en-IN"/>
+        </w:rPr>
+      </w:pPr>
+      <w:r>
+        <w:rPr>
+          <w:rFonts w:ascii="Helvetica" w:eastAsia="Times New Roman" w:hAnsi="Helvetica" w:cs="Helvetica"/>
+          <w:color w:val="333333"/>
+          <w:sz w:val="20"/>
+          <w:szCs w:val="20"/>
+          <w:lang w:eastAsia="en-IN"/>
+        </w:rPr>
+        <w:t>Last Name</w:t>
+      </w:r>
+      <w:r>
+        <w:rPr>
+          <w:rFonts w:ascii="Helvetica" w:eastAsia="Times New Roman" w:hAnsi="Helvetica" w:cs="Helvetica"/>
+          <w:color w:val="FF0000"/>
+          <w:sz w:val="20"/>
+          <w:szCs w:val="20"/>
+          <w:lang w:eastAsia="en-IN"/>
+        </w:rPr>
+        <w:t>*</w:t>
+      </w:r>
+    </w:p>
+    <w:p>
+      <w:pPr>
+        <w:spacing w:after="0" w:line="240" w:lineRule="auto"/>
+        <w:rPr>
+          <w:rFonts w:ascii="Helvetica" w:eastAsia="Times New Roman" w:hAnsi="Helvetica" w:cs="Helvetica"/>
+          <w:color w:val="333333"/>
+          <w:sz w:val="20"/>
+          <w:szCs w:val="20"/>
+          <w:lang w:eastAsia="en-IN"/>
+        </w:rPr>
+      </w:pPr>
+      <w:r>
+        <w:rPr>
+          <w:rFonts w:ascii="Helvetica" w:eastAsia="Times New Roman" w:hAnsi="Helvetica" w:cs="Helvetica"/>
+          <w:color w:val="333333"/>
+          <w:sz w:val="20"/>
+          <w:szCs w:val="20"/>
+        </w:rPr>
+        <w:object w:dxaOrig="1440" w:dyaOrig="1440">
+          <v:shape id="_x0000_i1089" type="#_x0000_t75" style="width:60.75pt;height:18pt" o:ole="">
+            <v:imagedata r:id="rId33" o:title=""/>
+          </v:shape>
+          <w:control r:id="rId34" w:name="DefaultOcxName51" w:shapeid="_x0000_i1089"/>
+        </w:object>
+      </w:r>
+    </w:p>
+    <w:p>
+      <w:pPr>
+        <w:spacing w:after="0" w:line="240" w:lineRule="auto"/>
+        <w:rPr>
+          <w:rFonts w:ascii="Helvetica" w:eastAsia="Times New Roman" w:hAnsi="Helvetica" w:cs="Helvetica"/>
+          <w:color w:val="333333"/>
+          <w:sz w:val="20"/>
+          <w:szCs w:val="20"/>
+          <w:lang w:eastAsia="en-IN"/>
+        </w:rPr>
+      </w:pPr>
+      <w:r>
+        <w:rPr>
+          <w:rFonts w:ascii="Helvetica" w:eastAsia="Times New Roman" w:hAnsi="Helvetica" w:cs="Helvetica"/>
+          <w:color w:val="333333"/>
+          <w:sz w:val="20"/>
+          <w:szCs w:val="20"/>
+          <w:lang w:eastAsia="en-IN"/>
+        </w:rPr>
+        <w:t>Gender</w:t>
+      </w:r>
+      <w:r>
+        <w:rPr>
+          <w:rFonts w:ascii="Helvetica" w:eastAsia="Times New Roman" w:hAnsi="Helvetica" w:cs="Helvetica"/>
+          <w:color w:val="FF0000"/>
+          <w:sz w:val="20"/>
+          <w:szCs w:val="20"/>
+          <w:lang w:eastAsia="en-IN"/>
+        </w:rPr>
+        <w:t>*</w:t>
+      </w:r>
+    </w:p>
+    <w:p>
+      <w:pPr>
+        <w:spacing w:after="0" w:line="240" w:lineRule="auto"/>
+        <w:rPr>
+          <w:rFonts w:ascii="Helvetica" w:eastAsia="Times New Roman" w:hAnsi="Helvetica" w:cs="Helvetica"/>
+          <w:color w:val="333333"/>
+          <w:sz w:val="20"/>
+          <w:szCs w:val="20"/>
+          <w:lang w:eastAsia="en-IN"/>
+        </w:rPr>
+      </w:pPr>
+      <w:r>
+        <w:rPr>
+          <w:rFonts w:ascii="Helvetica" w:eastAsia="Times New Roman" w:hAnsi="Helvetica" w:cs="Helvetica"/>
+          <w:color w:val="333333"/>
+          <w:sz w:val="20"/>
+          <w:szCs w:val="20"/>
+          <w:lang w:eastAsia="en-IN"/>
+        </w:rPr>
+        <w:t>    </w:t>
+      </w:r>
+      <w:r>
+        <w:rPr>
+          <w:rFonts w:ascii="Helvetica" w:eastAsia="Times New Roman" w:hAnsi="Helvetica" w:cs="Helvetica"/>
+          <w:color w:val="333333"/>
+          <w:sz w:val="20"/>
+          <w:szCs w:val="20"/>
+        </w:rPr>
+        <w:object w:dxaOrig="1440" w:dyaOrig="1440">
+          <v:shape id="_x0000_i1099" type="#_x0000_t75" style="width:93pt;height:18pt" o:ole="">
+            <v:imagedata r:id="rId35" o:title=""/>
+          </v:shape>
+          <w:control r:id="rId36" w:name="DefaultOcxName61" w:shapeid="_x0000_i1099"/>
+        </w:object>
+      </w:r>
+    </w:p>
+    <w:p>
+      <w:pPr>
+        <w:spacing w:after="0" w:line="240" w:lineRule="auto"/>
+        <w:rPr>
+          <w:rFonts w:ascii="Helvetica" w:eastAsia="Times New Roman" w:hAnsi="Helvetica" w:cs="Helvetica"/>
+          <w:color w:val="333333"/>
+          <w:sz w:val="20"/>
+          <w:szCs w:val="20"/>
+          <w:lang w:eastAsia="en-IN"/>
+        </w:rPr>
+      </w:pPr>
+      <w:r>
+        <w:rPr>
+          <w:rFonts w:ascii="Helvetica" w:eastAsia="Times New Roman" w:hAnsi="Helvetica" w:cs="Helvetica"/>
+          <w:color w:val="333333"/>
+          <w:sz w:val="20"/>
+          <w:szCs w:val="20"/>
+          <w:lang w:eastAsia="en-IN"/>
+        </w:rPr>
+        <w:t>Contact Number</w:t>
+      </w:r>
+      <w:r>
+        <w:rPr>
+          <w:rFonts w:ascii="Helvetica" w:eastAsia="Times New Roman" w:hAnsi="Helvetica" w:cs="Helvetica"/>
+          <w:color w:val="FF0000"/>
+          <w:sz w:val="20"/>
+          <w:szCs w:val="20"/>
+          <w:lang w:eastAsia="en-IN"/>
+        </w:rPr>
+        <w:t>*</w:t>
+      </w:r>
+    </w:p>
+    <w:p>
+      <w:pPr>
+        <w:spacing w:after="0" w:line="240" w:lineRule="auto"/>
+        <w:rPr>
+          <w:rFonts w:ascii="Helvetica" w:eastAsia="Times New Roman" w:hAnsi="Helvetica" w:cs="Helvetica"/>
+          <w:color w:val="333333"/>
+          <w:sz w:val="20"/>
+          <w:szCs w:val="20"/>
+          <w:lang w:eastAsia="en-IN"/>
+        </w:rPr>
+      </w:pPr>
+      <w:r>
+        <w:rPr>
+          <w:rFonts w:ascii="Helvetica" w:eastAsia="Times New Roman" w:hAnsi="Helvetica" w:cs="Helvetica"/>
+          <w:color w:val="333333"/>
+          <w:sz w:val="20"/>
+          <w:szCs w:val="20"/>
+        </w:rPr>
+        <w:object w:dxaOrig="1440" w:dyaOrig="1440">
+          <v:shape id="_x0000_i1087" type="#_x0000_t75" style="width:60.75pt;height:18pt" o:ole="">
+            <v:imagedata r:id="rId37" o:title=""/>
+          </v:shape>
+          <w:control r:id="rId38" w:name="DefaultOcxName71" w:shapeid="_x0000_i1087"/>
+        </w:object>
+      </w:r>
+      <w:r>
+        <w:rPr>
+          <w:rFonts w:ascii="Helvetica" w:eastAsia="Times New Roman" w:hAnsi="Helvetica" w:cs="Helvetica"/>
+          <w:color w:val="333333"/>
+          <w:sz w:val="20"/>
+          <w:szCs w:val="20"/>
+        </w:rPr>
+        <w:object w:dxaOrig="1440" w:dyaOrig="1440">
+          <v:shape id="_x0000_i1100" type="#_x0000_t75" style="width:60.75pt;height:18pt" o:ole="">
+            <v:imagedata r:id="rId39" o:title=""/>
+          </v:shape>
+          <w:control r:id="rId40" w:name="DefaultOcxName81" w:shapeid="_x0000_i1100"/>
+        </w:object>
+      </w:r>
+    </w:p>
+    <w:p>
+      <w:pPr>
+        <w:spacing w:after="0" w:line="240" w:lineRule="auto"/>
+        <w:rPr>
+          <w:rFonts w:ascii="Helvetica" w:eastAsia="Times New Roman" w:hAnsi="Helvetica" w:cs="Helvetica"/>
+          <w:color w:val="333333"/>
+          <w:sz w:val="20"/>
+          <w:szCs w:val="20"/>
+          <w:lang w:eastAsia="en-IN"/>
+        </w:rPr>
+      </w:pPr>
+    </w:p>
+    <w:p>
+      <w:pPr>
+        <w:spacing w:after="0" w:line="240" w:lineRule="auto"/>
+        <w:rPr>
+          <w:rFonts w:ascii="Helvetica" w:eastAsia="Times New Roman" w:hAnsi="Helvetica" w:cs="Helvetica"/>
+          <w:color w:val="FF0000"/>
+          <w:sz w:val="20"/>
+          <w:szCs w:val="20"/>
+          <w:lang w:eastAsia="en-IN"/>
+        </w:rPr>
+      </w:pPr>
+      <w:r>
+        <w:rPr>
+          <w:rFonts w:ascii="Helvetica" w:eastAsia="Times New Roman" w:hAnsi="Helvetica" w:cs="Helvetica"/>
+          <w:color w:val="333333"/>
+          <w:sz w:val="20"/>
+          <w:szCs w:val="20"/>
+          <w:lang w:eastAsia="en-IN"/>
+        </w:rPr>
+        <w:t>Email ID</w:t>
+      </w:r>
+      <w:r>
+        <w:rPr>
+          <w:rFonts w:ascii="Helvetica" w:eastAsia="Times New Roman" w:hAnsi="Helvetica" w:cs="Helvetica"/>
+          <w:color w:val="FF0000"/>
+          <w:sz w:val="20"/>
+          <w:szCs w:val="20"/>
+          <w:lang w:eastAsia="en-IN"/>
+        </w:rPr>
+        <w:t>*</w:t>
+      </w:r>
+    </w:p>
+    <w:p>
+      <w:pPr>
+        <w:spacing w:after="0" w:line="240" w:lineRule="auto"/>
+        <w:rPr>
+          <w:rFonts w:ascii="Helvetica" w:eastAsia="Times New Roman" w:hAnsi="Helvetica" w:cs="Helvetica"/>
+          <w:color w:val="333333"/>
+          <w:sz w:val="20"/>
+          <w:szCs w:val="20"/>
+          <w:lang w:eastAsia="en-IN"/>
+        </w:rPr>
+      </w:pPr>
+    </w:p>
+    <w:p>
+      <w:r>
+        <w:t>Shipraagar890</w:t>
+      </w:r>
+      <w:bookmarkStart w:id="0" w:name="_GoBack"/>
+      <w:bookmarkEnd w:id="0"/>
+      <w:r>
+        <w:t>@gmail.com</w:t>
+      </w:r>
+    </w:p>
+    <w:p>
+      <w:pPr>
+        <w:rPr>
+          <w:b/>
+        </w:rPr>
+      </w:pPr>
     </w:p>
     <w:sectPr>
       <w:pgSz w:w="11906" w:h="16838"/>
@@ -1097,10 +1720,57 @@
     <w:basedOn w:val="DefaultParagraphFont"/>
     <w:rsid w:val="00CD465F"/>
   </w:style>
+  <w:style w:type="character" w:styleId="Hyperlink">
+    <w:name w:val="Hyperlink"/>
+    <w:basedOn w:val="DefaultParagraphFont"/>
+    <w:uiPriority w:val="99"/>
+    <w:unhideWhenUsed/>
+    <w:rsid w:val="00054787"/>
+    <w:rPr>
+      <w:color w:val="0563C1" w:themeColor="hyperlink"/>
+      <w:u w:val="single"/>
+    </w:rPr>
+  </w:style>
 </w:styles>
 </file>
 
 <file path=word/activeX/activeX1.xml><?xml version="1.0" encoding="utf-8"?>
+<ax:ocx xmlns:ax="http://schemas.microsoft.com/office/2006/activeX" xmlns:r="http://schemas.openxmlformats.org/officeDocument/2006/relationships" ax:classid="{5512D11A-5CC6-11CF-8D67-00AA00BDCE1D}" ax:persistence="persistStream" r:id="rId1"/>
+</file>
+
+<file path=word/activeX/activeX10.xml><?xml version="1.0" encoding="utf-8"?>
+<ax:ocx xmlns:ax="http://schemas.microsoft.com/office/2006/activeX" xmlns:r="http://schemas.openxmlformats.org/officeDocument/2006/relationships" ax:classid="{5512D11A-5CC6-11CF-8D67-00AA00BDCE1D}" ax:persistence="persistStream" r:id="rId1"/>
+</file>
+
+<file path=word/activeX/activeX11.xml><?xml version="1.0" encoding="utf-8"?>
+<ax:ocx xmlns:ax="http://schemas.microsoft.com/office/2006/activeX" xmlns:r="http://schemas.openxmlformats.org/officeDocument/2006/relationships" ax:classid="{5512D11A-5CC6-11CF-8D67-00AA00BDCE1D}" ax:persistence="persistStream" r:id="rId1"/>
+</file>
+
+<file path=word/activeX/activeX12.xml><?xml version="1.0" encoding="utf-8"?>
+<ax:ocx xmlns:ax="http://schemas.microsoft.com/office/2006/activeX" xmlns:r="http://schemas.openxmlformats.org/officeDocument/2006/relationships" ax:classid="{5512D11A-5CC6-11CF-8D67-00AA00BDCE1D}" ax:persistence="persistStream" r:id="rId1"/>
+</file>
+
+<file path=word/activeX/activeX13.xml><?xml version="1.0" encoding="utf-8"?>
+<ax:ocx xmlns:ax="http://schemas.microsoft.com/office/2006/activeX" xmlns:r="http://schemas.openxmlformats.org/officeDocument/2006/relationships" ax:classid="{5512D122-5CC6-11CF-8D67-00AA00BDCE1D}" ax:persistence="persistStream" r:id="rId1"/>
+</file>
+
+<file path=word/activeX/activeX14.xml><?xml version="1.0" encoding="utf-8"?>
+<ax:ocx xmlns:ax="http://schemas.microsoft.com/office/2006/activeX" xmlns:r="http://schemas.openxmlformats.org/officeDocument/2006/relationships" ax:classid="{5512D11A-5CC6-11CF-8D67-00AA00BDCE1D}" ax:persistence="persistStream" r:id="rId1"/>
+</file>
+
+<file path=word/activeX/activeX15.xml><?xml version="1.0" encoding="utf-8"?>
+<ax:ocx xmlns:ax="http://schemas.microsoft.com/office/2006/activeX" xmlns:r="http://schemas.openxmlformats.org/officeDocument/2006/relationships" ax:classid="{5512D11A-5CC6-11CF-8D67-00AA00BDCE1D}" ax:persistence="persistStream" r:id="rId1"/>
+</file>
+
+<file path=word/activeX/activeX16.xml><?xml version="1.0" encoding="utf-8"?>
+<ax:ocx xmlns:ax="http://schemas.microsoft.com/office/2006/activeX" xmlns:r="http://schemas.openxmlformats.org/officeDocument/2006/relationships" ax:classid="{5512D122-5CC6-11CF-8D67-00AA00BDCE1D}" ax:persistence="persistStream" r:id="rId1"/>
+</file>
+
+<file path=word/activeX/activeX17.xml><?xml version="1.0" encoding="utf-8"?>
+<ax:ocx xmlns:ax="http://schemas.microsoft.com/office/2006/activeX" xmlns:r="http://schemas.openxmlformats.org/officeDocument/2006/relationships" ax:classid="{5512D11A-5CC6-11CF-8D67-00AA00BDCE1D}" ax:persistence="persistStream" r:id="rId1"/>
+</file>
+
+<file path=word/activeX/activeX18.xml><?xml version="1.0" encoding="utf-8"?>
 <ax:ocx xmlns:ax="http://schemas.microsoft.com/office/2006/activeX" xmlns:r="http://schemas.openxmlformats.org/officeDocument/2006/relationships" ax:classid="{5512D11A-5CC6-11CF-8D67-00AA00BDCE1D}" ax:persistence="persistStream" r:id="rId1"/>
 </file>
 

</xml_diff>